<commit_message>
Till Binary Tree and BST
</commit_message>
<xml_diff>
--- a/SUMMER VACATION DSA PROBLEM SHEET.docx
+++ b/SUMMER VACATION DSA PROBLEM SHEET.docx
@@ -1617,14 +1617,35 @@
           <w:numId w:val="1"/>
         </w:numPr>
         <w:spacing w:after="0"/>
+        <w:rPr>
+          <w:highlight w:val="green"/>
+        </w:rPr>
       </w:pPr>
       <w:bookmarkStart w:id="6" w:name="_g0xupinzq86o" w:colFirst="0" w:colLast="0"/>
       <w:bookmarkEnd w:id="6"/>
       <w:r>
+        <w:rPr>
+          <w:highlight w:val="green"/>
+        </w:rPr>
         <w:t>Hashing (3 days)</w:t>
       </w:r>
       <w:r>
+        <w:rPr>
+          <w:highlight w:val="green"/>
+        </w:rPr>
         <w:t xml:space="preserve"> (29/06)</w:t>
+      </w:r>
+      <w:r>
+        <w:rPr>
+          <w:highlight w:val="green"/>
+        </w:rPr>
+        <w:t xml:space="preserve"> </w:t>
+      </w:r>
+      <w:r>
+        <w:rPr>
+          <w:color w:val="FF0000"/>
+        </w:rPr>
+        <w:t>(27/06)</w:t>
       </w:r>
     </w:p>
     <w:p>
@@ -1729,11 +1750,15 @@
           <w:ilvl w:val="2"/>
           <w:numId w:val="1"/>
         </w:numPr>
+        <w:rPr>
+          <w:highlight w:val="yellow"/>
+        </w:rPr>
       </w:pPr>
       <w:hyperlink r:id="rId59">
         <w:r>
           <w:rPr>
             <w:color w:val="1155CC"/>
+            <w:highlight w:val="yellow"/>
             <w:u w:val="single"/>
           </w:rPr>
           <w:t xml:space="preserve">Largest subarray of 0's and 1's | Practice | </w:t>
@@ -1742,6 +1767,7 @@
         <w:r>
           <w:rPr>
             <w:color w:val="1155CC"/>
+            <w:highlight w:val="yellow"/>
             <w:u w:val="single"/>
           </w:rPr>
           <w:t>GeeksforGeeks</w:t>
@@ -1755,11 +1781,15 @@
           <w:ilvl w:val="2"/>
           <w:numId w:val="1"/>
         </w:numPr>
+        <w:rPr>
+          <w:highlight w:val="yellow"/>
+        </w:rPr>
       </w:pPr>
       <w:hyperlink r:id="rId60">
         <w:r>
           <w:rPr>
             <w:color w:val="1155CC"/>
+            <w:highlight w:val="yellow"/>
             <w:u w:val="single"/>
           </w:rPr>
           <w:t xml:space="preserve">Find All Four Sum Numbers | Practice | </w:t>
@@ -1768,6 +1798,7 @@
         <w:r>
           <w:rPr>
             <w:color w:val="1155CC"/>
+            <w:highlight w:val="yellow"/>
             <w:u w:val="single"/>
           </w:rPr>
           <w:t>GeeksforGeeks</w:t>
@@ -2204,11 +2235,15 @@
           <w:ilvl w:val="3"/>
           <w:numId w:val="1"/>
         </w:numPr>
+        <w:rPr>
+          <w:highlight w:val="yellow"/>
+        </w:rPr>
       </w:pPr>
       <w:hyperlink r:id="rId75">
         <w:r>
           <w:rPr>
             <w:color w:val="1155CC"/>
+            <w:highlight w:val="yellow"/>
             <w:u w:val="single"/>
           </w:rPr>
           <w:t xml:space="preserve">Root to Leaf Paths </w:t>
@@ -2217,6 +2252,7 @@
         <w:r>
           <w:rPr>
             <w:color w:val="1155CC"/>
+            <w:highlight w:val="yellow"/>
             <w:u w:val="single"/>
           </w:rPr>
           <w:t>With</w:t>
@@ -2225,6 +2261,7 @@
         <w:r>
           <w:rPr>
             <w:color w:val="1155CC"/>
+            <w:highlight w:val="yellow"/>
             <w:u w:val="single"/>
           </w:rPr>
           <w:t xml:space="preserve"> Sum | </w:t>
@@ -2233,6 +2270,7 @@
         <w:r>
           <w:rPr>
             <w:color w:val="1155CC"/>
+            <w:highlight w:val="yellow"/>
             <w:u w:val="single"/>
           </w:rPr>
           <w:t>Interviewbit</w:t>
@@ -2333,11 +2371,15 @@
           <w:ilvl w:val="3"/>
           <w:numId w:val="1"/>
         </w:numPr>
+        <w:rPr>
+          <w:highlight w:val="yellow"/>
+        </w:rPr>
       </w:pPr>
       <w:hyperlink r:id="rId79">
         <w:r>
           <w:rPr>
             <w:color w:val="1155CC"/>
+            <w:highlight w:val="yellow"/>
             <w:u w:val="single"/>
           </w:rPr>
           <w:t xml:space="preserve">Valid BST from </w:t>
@@ -2346,6 +2388,7 @@
         <w:r>
           <w:rPr>
             <w:color w:val="1155CC"/>
+            <w:highlight w:val="yellow"/>
             <w:u w:val="single"/>
           </w:rPr>
           <w:t>Preorder</w:t>
@@ -2354,6 +2397,7 @@
         <w:r>
           <w:rPr>
             <w:color w:val="1155CC"/>
+            <w:highlight w:val="yellow"/>
             <w:u w:val="single"/>
           </w:rPr>
           <w:t xml:space="preserve"> | </w:t>
@@ -2362,6 +2406,7 @@
         <w:r>
           <w:rPr>
             <w:color w:val="1155CC"/>
+            <w:highlight w:val="yellow"/>
             <w:u w:val="single"/>
           </w:rPr>
           <w:t>Interviewbit</w:t>

</xml_diff>

<commit_message>
Till 4th problem of DP
</commit_message>
<xml_diff>
--- a/SUMMER VACATION DSA PROBLEM SHEET.docx
+++ b/SUMMER VACATION DSA PROBLEM SHEET.docx
@@ -1923,10 +1923,25 @@
       <w:bookmarkStart w:id="7" w:name="_ovyxljsdmyqy" w:colFirst="0" w:colLast="0"/>
       <w:bookmarkEnd w:id="7"/>
       <w:r>
+        <w:rPr>
+          <w:highlight w:val="green"/>
+        </w:rPr>
         <w:t>Tree-based Data Structures (7 days)</w:t>
       </w:r>
       <w:r>
+        <w:rPr>
+          <w:highlight w:val="green"/>
+        </w:rPr>
         <w:t xml:space="preserve"> (06/07)</w:t>
+      </w:r>
+      <w:r>
+        <w:t xml:space="preserve"> </w:t>
+      </w:r>
+      <w:r>
+        <w:rPr>
+          <w:color w:val="FF0000"/>
+        </w:rPr>
+        <w:t>(04/07)</w:t>
       </w:r>
     </w:p>
     <w:p>

</xml_diff>

<commit_message>
Till Kosaraju in Graphs
</commit_message>
<xml_diff>
--- a/SUMMER VACATION DSA PROBLEM SHEET.docx
+++ b/SUMMER VACATION DSA PROBLEM SHEET.docx
@@ -3797,11 +3797,15 @@
           <w:ilvl w:val="2"/>
           <w:numId w:val="1"/>
         </w:numPr>
+        <w:rPr>
+          <w:highlight w:val="yellow"/>
+        </w:rPr>
       </w:pPr>
       <w:hyperlink r:id="rId131">
         <w:r>
           <w:rPr>
             <w:color w:val="1155CC"/>
+            <w:highlight w:val="yellow"/>
             <w:u w:val="single"/>
           </w:rPr>
           <w:t xml:space="preserve">Covid Spread | Practice | </w:t>
@@ -3810,6 +3814,7 @@
         <w:r>
           <w:rPr>
             <w:color w:val="1155CC"/>
+            <w:highlight w:val="yellow"/>
             <w:u w:val="single"/>
           </w:rPr>
           <w:t>GeeksforGeeks</w:t>

</xml_diff>